<commit_message>
StrokenPlanning + PeO Update 23/05 16:43
</commit_message>
<xml_diff>
--- a/proftaak/documentatie/60006_Rico_ExPVB25604_Planning_en_Ontwerp_Pog1.docx
+++ b/proftaak/documentatie/60006_Rico_ExPVB25604_Planning_en_Ontwerp_Pog1.docx
@@ -5,10 +5,24 @@
     <w:p>
       <w:pPr>
         <w:pStyle w:val="Title"/>
+        <w:rPr>
+          <w:lang w:val="en-GB"/>
+        </w:rPr>
       </w:pPr>
       <w:r>
-        <w:t>Planning &amp; Ontwerp</w:t>
+        <w:rPr>
+          <w:lang w:val="en-GB"/>
+        </w:rPr>
+        <w:t xml:space="preserve">Planning &amp; </w:t>
       </w:r>
+      <w:proofErr w:type="spellStart"/>
+      <w:r>
+        <w:rPr>
+          <w:lang w:val="en-GB"/>
+        </w:rPr>
+        <w:t>Ontwerp</w:t>
+      </w:r>
+      <w:proofErr w:type="spellEnd"/>
     </w:p>
     <w:sdt>
       <w:sdtPr>
@@ -24,7 +38,6 @@
         <w:showingPlcHdr/>
         <w:text/>
       </w:sdtPr>
-      <w:sdtEndPr/>
       <w:sdtContent>
         <w:p>
           <w:pPr>
@@ -112,7 +125,6 @@
                 <w:showingPlcHdr/>
                 <w:text/>
               </w:sdtPr>
-              <w:sdtEndPr/>
               <w:sdtContent>
                 <w:r>
                   <w:rPr>
@@ -170,7 +182,6 @@
                 <w:showingPlcHdr/>
                 <w:text/>
               </w:sdtPr>
-              <w:sdtEndPr/>
               <w:sdtContent>
                 <w:r>
                   <w:rPr>
@@ -227,7 +238,6 @@
                 <w:showingPlcHdr/>
                 <w:text/>
               </w:sdtPr>
-              <w:sdtEndPr/>
               <w:sdtContent>
                 <w:r>
                   <w:rPr>
@@ -367,7 +377,7 @@
               <w:rPr>
                 <w:b w:val="0"/>
               </w:rPr>
-              <w:t>yyyy-mm-dd</w:t>
+              <w:t>23/05/2024</w:t>
             </w:r>
           </w:p>
         </w:tc>
@@ -382,7 +392,7 @@
               <w:cnfStyle w:val="000000100000" w:firstRow="0" w:lastRow="0" w:firstColumn="0" w:lastColumn="0" w:oddVBand="0" w:evenVBand="0" w:oddHBand="1" w:evenHBand="0" w:firstRowFirstColumn="0" w:firstRowLastColumn="0" w:lastRowFirstColumn="0" w:lastRowLastColumn="0"/>
             </w:pPr>
             <w:r>
-              <w:t>x.x</w:t>
+              <w:t>1</w:t>
             </w:r>
           </w:p>
         </w:tc>
@@ -395,6 +405,9 @@
               <w:pStyle w:val="NoSpacing"/>
               <w:cnfStyle w:val="000000100000" w:firstRow="0" w:lastRow="0" w:firstColumn="0" w:lastColumn="0" w:oddVBand="0" w:evenVBand="0" w:oddHBand="1" w:evenHBand="0" w:firstRowFirstColumn="0" w:firstRowLastColumn="0" w:lastRowFirstColumn="0" w:lastRowLastColumn="0"/>
             </w:pPr>
+            <w:r>
+              <w:t>Rico</w:t>
+            </w:r>
           </w:p>
         </w:tc>
         <w:tc>
@@ -913,32 +926,76 @@
       <w:bookmarkEnd w:id="3"/>
     </w:p>
     <w:p>
-      <w:pPr>
-        <w:pStyle w:val="SPLinfo"/>
-      </w:pPr>
       <w:r>
-        <w:t xml:space="preserve">In </w:t>
-      </w:r>
-      <w:r>
-        <w:t>deze paragraaf wordt de takenlijst chronologisch opgenomen. Daarbij wordt vermeld hoe lang een taak duurt en wanneer en door wie een taak wordt uitgevoerd. De planning mag als een afbeelding worden opgenomen of er mag worden verwezen naar de strokenplanning (</w:t>
-      </w:r>
-      <w:r>
-        <w:t>Excel</w:t>
-      </w:r>
-      <w:r>
-        <w:t>).</w:t>
+        <w:rPr>
+          <w:noProof/>
+        </w:rPr>
+        <w:drawing>
+          <wp:inline distT="0" distB="0" distL="0" distR="0" wp14:anchorId="09210689" wp14:editId="2EC336EC">
+            <wp:extent cx="5760720" cy="8270875"/>
+            <wp:effectExtent l="0" t="0" r="0" b="0"/>
+            <wp:docPr id="1525553986" name="Picture 1" descr="A screenshot of a computer&#10;&#10;Description automatically generated"/>
+            <wp:cNvGraphicFramePr>
+              <a:graphicFrameLocks xmlns:a="http://schemas.openxmlformats.org/drawingml/2006/main" noChangeAspect="1"/>
+            </wp:cNvGraphicFramePr>
+            <a:graphic xmlns:a="http://schemas.openxmlformats.org/drawingml/2006/main">
+              <a:graphicData uri="http://schemas.openxmlformats.org/drawingml/2006/picture">
+                <pic:pic xmlns:pic="http://schemas.openxmlformats.org/drawingml/2006/picture">
+                  <pic:nvPicPr>
+                    <pic:cNvPr id="1525553986" name="Picture 1" descr="A screenshot of a computer&#10;&#10;Description automatically generated"/>
+                    <pic:cNvPicPr/>
+                  </pic:nvPicPr>
+                  <pic:blipFill>
+                    <a:blip r:embed="rId11">
+                      <a:extLst>
+                        <a:ext uri="{28A0092B-C50C-407E-A947-70E740481C1C}">
+                          <a14:useLocalDpi xmlns:a14="http://schemas.microsoft.com/office/drawing/2010/main" val="0"/>
+                        </a:ext>
+                      </a:extLst>
+                    </a:blip>
+                    <a:stretch>
+                      <a:fillRect/>
+                    </a:stretch>
+                  </pic:blipFill>
+                  <pic:spPr>
+                    <a:xfrm>
+                      <a:off x="0" y="0"/>
+                      <a:ext cx="5760720" cy="8270875"/>
+                    </a:xfrm>
+                    <a:prstGeom prst="rect">
+                      <a:avLst/>
+                    </a:prstGeom>
+                  </pic:spPr>
+                </pic:pic>
+              </a:graphicData>
+            </a:graphic>
+          </wp:inline>
+        </w:drawing>
       </w:r>
     </w:p>
-    <w:p/>
     <w:p>
       <w:pPr>
         <w:pStyle w:val="Heading1"/>
       </w:pPr>
       <w:bookmarkStart w:id="4" w:name="_Toc119336166"/>
       <w:r>
+        <w:lastRenderedPageBreak/>
         <w:t>Ontwerp</w:t>
       </w:r>
       <w:bookmarkEnd w:id="4"/>
+    </w:p>
+    <w:p>
+      <w:r>
+        <w:t xml:space="preserve">Website: </w:t>
+      </w:r>
+      <w:hyperlink r:id="rId12" w:history="1">
+        <w:r>
+          <w:rPr>
+            <w:rStyle w:val="Hyperlink"/>
+          </w:rPr>
+          <w:t>https://www.figma.com/file/fpCvsq0DCmCbCrwbqEfMrd?node-id=0-1&amp;t=XPbBxDgLKPOLF55B-0&amp;fuid=1309475239783797446</w:t>
+        </w:r>
+      </w:hyperlink>
     </w:p>
     <w:p>
       <w:pPr>
@@ -949,214 +1006,474 @@
       <w:r>
         <w:rPr>
           <w:i/>
+          <w:noProof/>
         </w:rPr>
-        <w:t xml:space="preserve">Werk de eigen user stories </w:t>
+        <w:drawing>
+          <wp:inline distT="0" distB="0" distL="0" distR="0" wp14:anchorId="3F729130" wp14:editId="44613113">
+            <wp:extent cx="5759880" cy="3681454"/>
+            <wp:effectExtent l="0" t="0" r="0" b="0"/>
+            <wp:docPr id="2097127659" name="Picture 10" descr="A screenshot of a casino game&#10;&#10;Description automatically generated"/>
+            <wp:cNvGraphicFramePr>
+              <a:graphicFrameLocks xmlns:a="http://schemas.openxmlformats.org/drawingml/2006/main" noChangeAspect="1"/>
+            </wp:cNvGraphicFramePr>
+            <a:graphic xmlns:a="http://schemas.openxmlformats.org/drawingml/2006/main">
+              <a:graphicData uri="http://schemas.openxmlformats.org/drawingml/2006/picture">
+                <pic:pic xmlns:pic="http://schemas.openxmlformats.org/drawingml/2006/picture">
+                  <pic:nvPicPr>
+                    <pic:cNvPr id="2097127659" name="Picture 10" descr="A screenshot of a casino game&#10;&#10;Description automatically generated"/>
+                    <pic:cNvPicPr/>
+                  </pic:nvPicPr>
+                  <pic:blipFill rotWithShape="1">
+                    <a:blip r:embed="rId13">
+                      <a:extLst>
+                        <a:ext uri="{28A0092B-C50C-407E-A947-70E740481C1C}">
+                          <a14:useLocalDpi xmlns:a14="http://schemas.microsoft.com/office/drawing/2010/main" val="0"/>
+                        </a:ext>
+                      </a:extLst>
+                    </a:blip>
+                    <a:srcRect t="2469" b="2258"/>
+                    <a:stretch/>
+                  </pic:blipFill>
+                  <pic:spPr bwMode="auto">
+                    <a:xfrm>
+                      <a:off x="0" y="0"/>
+                      <a:ext cx="5765335" cy="3684940"/>
+                    </a:xfrm>
+                    <a:prstGeom prst="rect">
+                      <a:avLst/>
+                    </a:prstGeom>
+                    <a:ln>
+                      <a:noFill/>
+                    </a:ln>
+                    <a:extLst>
+                      <a:ext uri="{53640926-AAD7-44D8-BBD7-CCE9431645EC}">
+                        <a14:shadowObscured xmlns:a14="http://schemas.microsoft.com/office/drawing/2010/main"/>
+                      </a:ext>
+                    </a:extLst>
+                  </pic:spPr>
+                </pic:pic>
+              </a:graphicData>
+            </a:graphic>
+          </wp:inline>
+        </w:drawing>
       </w:r>
       <w:r>
         <w:rPr>
           <w:i/>
+          <w:noProof/>
         </w:rPr>
-        <w:t xml:space="preserve">of (deel) functionaliteiten </w:t>
+        <w:drawing>
+          <wp:inline distT="0" distB="0" distL="0" distR="0" wp14:anchorId="18DBD503" wp14:editId="0375E10D">
+            <wp:extent cx="5758769" cy="4444171"/>
+            <wp:effectExtent l="0" t="0" r="0" b="0"/>
+            <wp:docPr id="720471184" name="Picture 11" descr="A screenshot of a casino game&#10;&#10;Description automatically generated"/>
+            <wp:cNvGraphicFramePr>
+              <a:graphicFrameLocks xmlns:a="http://schemas.openxmlformats.org/drawingml/2006/main" noChangeAspect="1"/>
+            </wp:cNvGraphicFramePr>
+            <a:graphic xmlns:a="http://schemas.openxmlformats.org/drawingml/2006/main">
+              <a:graphicData uri="http://schemas.openxmlformats.org/drawingml/2006/picture">
+                <pic:pic xmlns:pic="http://schemas.openxmlformats.org/drawingml/2006/picture">
+                  <pic:nvPicPr>
+                    <pic:cNvPr id="720471184" name="Picture 11" descr="A screenshot of a casino game&#10;&#10;Description automatically generated"/>
+                    <pic:cNvPicPr/>
+                  </pic:nvPicPr>
+                  <pic:blipFill rotWithShape="1">
+                    <a:blip r:embed="rId14">
+                      <a:extLst>
+                        <a:ext uri="{28A0092B-C50C-407E-A947-70E740481C1C}">
+                          <a14:useLocalDpi xmlns:a14="http://schemas.microsoft.com/office/drawing/2010/main" val="0"/>
+                        </a:ext>
+                      </a:extLst>
+                    </a:blip>
+                    <a:srcRect t="2398" b="1875"/>
+                    <a:stretch/>
+                  </pic:blipFill>
+                  <pic:spPr bwMode="auto">
+                    <a:xfrm>
+                      <a:off x="0" y="0"/>
+                      <a:ext cx="5776539" cy="4457884"/>
+                    </a:xfrm>
+                    <a:prstGeom prst="rect">
+                      <a:avLst/>
+                    </a:prstGeom>
+                    <a:ln>
+                      <a:noFill/>
+                    </a:ln>
+                    <a:extLst>
+                      <a:ext uri="{53640926-AAD7-44D8-BBD7-CCE9431645EC}">
+                        <a14:shadowObscured xmlns:a14="http://schemas.microsoft.com/office/drawing/2010/main"/>
+                      </a:ext>
+                    </a:extLst>
+                  </pic:spPr>
+                </pic:pic>
+              </a:graphicData>
+            </a:graphic>
+          </wp:inline>
+        </w:drawing>
       </w:r>
       <w:r>
         <w:rPr>
           <w:i/>
+          <w:noProof/>
         </w:rPr>
-        <w:t xml:space="preserve">uit in taken, criteria en een ontwerp. Stel hierbij, passend bij de opdracht, de volgende </w:t>
+        <w:lastRenderedPageBreak/>
+        <w:drawing>
+          <wp:inline distT="0" distB="0" distL="0" distR="0" wp14:anchorId="0D9F6C6C" wp14:editId="304E0E4D">
+            <wp:extent cx="5760720" cy="4192905"/>
+            <wp:effectExtent l="0" t="0" r="0" b="0"/>
+            <wp:docPr id="621645367" name="Picture 12" descr="A screenshot of a game&#10;&#10;Description automatically generated"/>
+            <wp:cNvGraphicFramePr>
+              <a:graphicFrameLocks xmlns:a="http://schemas.openxmlformats.org/drawingml/2006/main" noChangeAspect="1"/>
+            </wp:cNvGraphicFramePr>
+            <a:graphic xmlns:a="http://schemas.openxmlformats.org/drawingml/2006/main">
+              <a:graphicData uri="http://schemas.openxmlformats.org/drawingml/2006/picture">
+                <pic:pic xmlns:pic="http://schemas.openxmlformats.org/drawingml/2006/picture">
+                  <pic:nvPicPr>
+                    <pic:cNvPr id="621645367" name="Picture 12" descr="A screenshot of a game&#10;&#10;Description automatically generated"/>
+                    <pic:cNvPicPr/>
+                  </pic:nvPicPr>
+                  <pic:blipFill>
+                    <a:blip r:embed="rId15">
+                      <a:extLst>
+                        <a:ext uri="{28A0092B-C50C-407E-A947-70E740481C1C}">
+                          <a14:useLocalDpi xmlns:a14="http://schemas.microsoft.com/office/drawing/2010/main" val="0"/>
+                        </a:ext>
+                      </a:extLst>
+                    </a:blip>
+                    <a:stretch>
+                      <a:fillRect/>
+                    </a:stretch>
+                  </pic:blipFill>
+                  <pic:spPr>
+                    <a:xfrm>
+                      <a:off x="0" y="0"/>
+                      <a:ext cx="5760720" cy="4192905"/>
+                    </a:xfrm>
+                    <a:prstGeom prst="rect">
+                      <a:avLst/>
+                    </a:prstGeom>
+                  </pic:spPr>
+                </pic:pic>
+              </a:graphicData>
+            </a:graphic>
+          </wp:inline>
+        </w:drawing>
       </w:r>
       <w:r>
         <w:rPr>
           <w:i/>
+          <w:noProof/>
         </w:rPr>
-        <w:t>hoofdstukken</w:t>
+        <w:drawing>
+          <wp:inline distT="0" distB="0" distL="0" distR="0" wp14:anchorId="7D6E4327" wp14:editId="420928CA">
+            <wp:extent cx="5760720" cy="4196080"/>
+            <wp:effectExtent l="0" t="0" r="0" b="0"/>
+            <wp:docPr id="1874157464" name="Picture 13" descr="A screenshot of a game&#10;&#10;Description automatically generated"/>
+            <wp:cNvGraphicFramePr>
+              <a:graphicFrameLocks xmlns:a="http://schemas.openxmlformats.org/drawingml/2006/main" noChangeAspect="1"/>
+            </wp:cNvGraphicFramePr>
+            <a:graphic xmlns:a="http://schemas.openxmlformats.org/drawingml/2006/main">
+              <a:graphicData uri="http://schemas.openxmlformats.org/drawingml/2006/picture">
+                <pic:pic xmlns:pic="http://schemas.openxmlformats.org/drawingml/2006/picture">
+                  <pic:nvPicPr>
+                    <pic:cNvPr id="1874157464" name="Picture 13" descr="A screenshot of a game&#10;&#10;Description automatically generated"/>
+                    <pic:cNvPicPr/>
+                  </pic:nvPicPr>
+                  <pic:blipFill>
+                    <a:blip r:embed="rId16">
+                      <a:extLst>
+                        <a:ext uri="{28A0092B-C50C-407E-A947-70E740481C1C}">
+                          <a14:useLocalDpi xmlns:a14="http://schemas.microsoft.com/office/drawing/2010/main" val="0"/>
+                        </a:ext>
+                      </a:extLst>
+                    </a:blip>
+                    <a:stretch>
+                      <a:fillRect/>
+                    </a:stretch>
+                  </pic:blipFill>
+                  <pic:spPr>
+                    <a:xfrm>
+                      <a:off x="0" y="0"/>
+                      <a:ext cx="5760720" cy="4196080"/>
+                    </a:xfrm>
+                    <a:prstGeom prst="rect">
+                      <a:avLst/>
+                    </a:prstGeom>
+                  </pic:spPr>
+                </pic:pic>
+              </a:graphicData>
+            </a:graphic>
+          </wp:inline>
+        </w:drawing>
       </w:r>
       <w:r>
         <w:rPr>
           <w:i/>
+          <w:noProof/>
         </w:rPr>
-        <w:t xml:space="preserve"> op, zoals:</w:t>
-      </w:r>
-    </w:p>
-    <w:p>
-      <w:pPr>
-        <w:pStyle w:val="ListParagraph"/>
-        <w:numPr>
-          <w:ilvl w:val="1"/>
-          <w:numId w:val="1"/>
-        </w:numPr>
-        <w:rPr>
-          <w:i/>
-        </w:rPr>
-      </w:pPr>
-      <w:r>
-        <w:rPr>
-          <w:i/>
-        </w:rPr>
-        <w:t>een ERD (datamodel);</w:t>
-      </w:r>
-    </w:p>
-    <w:p>
-      <w:pPr>
-        <w:pStyle w:val="ListParagraph"/>
-        <w:numPr>
-          <w:ilvl w:val="1"/>
-          <w:numId w:val="1"/>
-        </w:numPr>
-        <w:rPr>
-          <w:i/>
-        </w:rPr>
-      </w:pPr>
-      <w:r>
-        <w:rPr>
-          <w:i/>
-        </w:rPr>
-        <w:t>een use case;</w:t>
-      </w:r>
-    </w:p>
-    <w:p>
-      <w:pPr>
-        <w:pStyle w:val="ListParagraph"/>
-        <w:numPr>
-          <w:ilvl w:val="1"/>
-          <w:numId w:val="1"/>
-        </w:numPr>
-        <w:rPr>
-          <w:i/>
-        </w:rPr>
-      </w:pPr>
-      <w:r>
-        <w:rPr>
-          <w:i/>
-        </w:rPr>
-        <w:t>een klassendiagram;</w:t>
-      </w:r>
-    </w:p>
-    <w:p>
-      <w:pPr>
-        <w:pStyle w:val="ListParagraph"/>
-        <w:numPr>
-          <w:ilvl w:val="1"/>
-          <w:numId w:val="1"/>
-        </w:numPr>
-        <w:rPr>
-          <w:i/>
-        </w:rPr>
-      </w:pPr>
-      <w:r>
-        <w:rPr>
-          <w:i/>
-        </w:rPr>
-        <w:t>wireframes;</w:t>
-      </w:r>
-    </w:p>
-    <w:p>
-      <w:pPr>
-        <w:pStyle w:val="ListParagraph"/>
-        <w:numPr>
-          <w:ilvl w:val="1"/>
-          <w:numId w:val="1"/>
-        </w:numPr>
-        <w:rPr>
-          <w:i/>
-        </w:rPr>
-      </w:pPr>
-      <w:r>
-        <w:rPr>
-          <w:i/>
-        </w:rPr>
-        <w:t>user interface design;</w:t>
-      </w:r>
-    </w:p>
-    <w:p>
-      <w:pPr>
-        <w:pStyle w:val="ListParagraph"/>
-        <w:numPr>
-          <w:ilvl w:val="1"/>
-          <w:numId w:val="1"/>
-        </w:numPr>
-        <w:rPr>
-          <w:i/>
-        </w:rPr>
-      </w:pPr>
-      <w:r>
-        <w:rPr>
-          <w:i/>
-        </w:rPr>
-        <w:t>navigatiestructuur;</w:t>
-      </w:r>
-    </w:p>
-    <w:p>
-      <w:pPr>
-        <w:pStyle w:val="ListParagraph"/>
-        <w:numPr>
-          <w:ilvl w:val="1"/>
-          <w:numId w:val="1"/>
-        </w:numPr>
-        <w:rPr>
-          <w:i/>
-        </w:rPr>
-      </w:pPr>
-      <w:r>
-        <w:rPr>
-          <w:i/>
-        </w:rPr>
-        <w:t>componentenoverzicht;</w:t>
-      </w:r>
-    </w:p>
-    <w:p>
-      <w:pPr>
-        <w:pStyle w:val="ListParagraph"/>
-        <w:numPr>
-          <w:ilvl w:val="1"/>
-          <w:numId w:val="1"/>
-        </w:numPr>
-        <w:rPr>
-          <w:i/>
-        </w:rPr>
-      </w:pPr>
-      <w:r>
-        <w:rPr>
-          <w:i/>
-        </w:rPr>
-        <w:t>een activiteitendiagram</w:t>
+        <w:lastRenderedPageBreak/>
+        <w:drawing>
+          <wp:inline distT="0" distB="0" distL="0" distR="0" wp14:anchorId="7C1C5D3D" wp14:editId="13DFCAAD">
+            <wp:extent cx="5760720" cy="4167505"/>
+            <wp:effectExtent l="0" t="0" r="0" b="4445"/>
+            <wp:docPr id="778663626" name="Picture 14"/>
+            <wp:cNvGraphicFramePr>
+              <a:graphicFrameLocks xmlns:a="http://schemas.openxmlformats.org/drawingml/2006/main" noChangeAspect="1"/>
+            </wp:cNvGraphicFramePr>
+            <a:graphic xmlns:a="http://schemas.openxmlformats.org/drawingml/2006/main">
+              <a:graphicData uri="http://schemas.openxmlformats.org/drawingml/2006/picture">
+                <pic:pic xmlns:pic="http://schemas.openxmlformats.org/drawingml/2006/picture">
+                  <pic:nvPicPr>
+                    <pic:cNvPr id="778663626" name="Picture 778663626"/>
+                    <pic:cNvPicPr/>
+                  </pic:nvPicPr>
+                  <pic:blipFill>
+                    <a:blip r:embed="rId17">
+                      <a:extLst>
+                        <a:ext uri="{28A0092B-C50C-407E-A947-70E740481C1C}">
+                          <a14:useLocalDpi xmlns:a14="http://schemas.microsoft.com/office/drawing/2010/main" val="0"/>
+                        </a:ext>
+                      </a:extLst>
+                    </a:blip>
+                    <a:stretch>
+                      <a:fillRect/>
+                    </a:stretch>
+                  </pic:blipFill>
+                  <pic:spPr>
+                    <a:xfrm>
+                      <a:off x="0" y="0"/>
+                      <a:ext cx="5760720" cy="4167505"/>
+                    </a:xfrm>
+                    <a:prstGeom prst="rect">
+                      <a:avLst/>
+                    </a:prstGeom>
+                  </pic:spPr>
+                </pic:pic>
+              </a:graphicData>
+            </a:graphic>
+          </wp:inline>
+        </w:drawing>
       </w:r>
       <w:r>
         <w:rPr>
           <w:i/>
+          <w:noProof/>
         </w:rPr>
-        <w:t>;</w:t>
-      </w:r>
-    </w:p>
-    <w:p>
-      <w:pPr>
-        <w:pStyle w:val="ListParagraph"/>
-        <w:numPr>
-          <w:ilvl w:val="1"/>
-          <w:numId w:val="1"/>
-        </w:numPr>
-        <w:rPr>
-          <w:i/>
-        </w:rPr>
-      </w:pPr>
-      <w:r>
-        <w:rPr>
-          <w:i/>
-        </w:rPr>
-        <w:t xml:space="preserve">het gekozen </w:t>
-      </w:r>
-      <w:r>
-        <w:rPr>
-          <w:i/>
-        </w:rPr>
-        <w:t>framework.</w:t>
+        <w:drawing>
+          <wp:inline distT="0" distB="0" distL="0" distR="0" wp14:anchorId="0DADA246" wp14:editId="14556EA2">
+            <wp:extent cx="5760720" cy="4199890"/>
+            <wp:effectExtent l="0" t="0" r="0" b="0"/>
+            <wp:docPr id="1213064436" name="Picture 15" descr="A screenshot of a basketball game&#10;&#10;Description automatically generated"/>
+            <wp:cNvGraphicFramePr>
+              <a:graphicFrameLocks xmlns:a="http://schemas.openxmlformats.org/drawingml/2006/main" noChangeAspect="1"/>
+            </wp:cNvGraphicFramePr>
+            <a:graphic xmlns:a="http://schemas.openxmlformats.org/drawingml/2006/main">
+              <a:graphicData uri="http://schemas.openxmlformats.org/drawingml/2006/picture">
+                <pic:pic xmlns:pic="http://schemas.openxmlformats.org/drawingml/2006/picture">
+                  <pic:nvPicPr>
+                    <pic:cNvPr id="1213064436" name="Picture 15" descr="A screenshot of a basketball game&#10;&#10;Description automatically generated"/>
+                    <pic:cNvPicPr/>
+                  </pic:nvPicPr>
+                  <pic:blipFill>
+                    <a:blip r:embed="rId18">
+                      <a:extLst>
+                        <a:ext uri="{28A0092B-C50C-407E-A947-70E740481C1C}">
+                          <a14:useLocalDpi xmlns:a14="http://schemas.microsoft.com/office/drawing/2010/main" val="0"/>
+                        </a:ext>
+                      </a:extLst>
+                    </a:blip>
+                    <a:stretch>
+                      <a:fillRect/>
+                    </a:stretch>
+                  </pic:blipFill>
+                  <pic:spPr>
+                    <a:xfrm>
+                      <a:off x="0" y="0"/>
+                      <a:ext cx="5760720" cy="4199890"/>
+                    </a:xfrm>
+                    <a:prstGeom prst="rect">
+                      <a:avLst/>
+                    </a:prstGeom>
+                  </pic:spPr>
+                </pic:pic>
+              </a:graphicData>
+            </a:graphic>
+          </wp:inline>
+        </w:drawing>
       </w:r>
     </w:p>
     <w:p>
       <w:pPr>
         <w:rPr>
-          <w:i/>
+          <w:rFonts w:asciiTheme="majorHAnsi" w:eastAsiaTheme="majorEastAsia" w:hAnsiTheme="majorHAnsi" w:cstheme="majorBidi"/>
+          <w:color w:val="2F5496" w:themeColor="accent1" w:themeShade="BF"/>
+          <w:sz w:val="32"/>
+          <w:szCs w:val="32"/>
         </w:rPr>
       </w:pPr>
+      <w:r>
+        <w:br w:type="page"/>
+      </w:r>
+    </w:p>
+    <w:p>
+      <w:pPr>
+        <w:rPr>
+          <w:noProof/>
+        </w:rPr>
+      </w:pPr>
+      <w:r>
+        <w:rPr>
+          <w:noProof/>
+        </w:rPr>
+        <w:lastRenderedPageBreak/>
+        <w:drawing>
+          <wp:anchor distT="0" distB="0" distL="114300" distR="114300" simplePos="0" relativeHeight="251658240" behindDoc="1" locked="0" layoutInCell="1" allowOverlap="1" wp14:anchorId="1E490B3E" wp14:editId="43B17A1C">
+            <wp:simplePos x="0" y="0"/>
+            <wp:positionH relativeFrom="margin">
+              <wp:posOffset>1089328</wp:posOffset>
+            </wp:positionH>
+            <wp:positionV relativeFrom="paragraph">
+              <wp:posOffset>-939</wp:posOffset>
+            </wp:positionV>
+            <wp:extent cx="2925445" cy="8654000"/>
+            <wp:effectExtent l="0" t="0" r="8255" b="0"/>
+            <wp:wrapNone/>
+            <wp:docPr id="967412307" name="Picture 16" descr="A diagram of a diagram&#10;&#10;Description automatically generated"/>
+            <wp:cNvGraphicFramePr>
+              <a:graphicFrameLocks xmlns:a="http://schemas.openxmlformats.org/drawingml/2006/main" noChangeAspect="1"/>
+            </wp:cNvGraphicFramePr>
+            <a:graphic xmlns:a="http://schemas.openxmlformats.org/drawingml/2006/main">
+              <a:graphicData uri="http://schemas.openxmlformats.org/drawingml/2006/picture">
+                <pic:pic xmlns:pic="http://schemas.openxmlformats.org/drawingml/2006/picture">
+                  <pic:nvPicPr>
+                    <pic:cNvPr id="967412307" name="Picture 16" descr="A diagram of a diagram&#10;&#10;Description automatically generated"/>
+                    <pic:cNvPicPr/>
+                  </pic:nvPicPr>
+                  <pic:blipFill>
+                    <a:blip r:embed="rId19" cstate="print">
+                      <a:extLst>
+                        <a:ext uri="{28A0092B-C50C-407E-A947-70E740481C1C}">
+                          <a14:useLocalDpi xmlns:a14="http://schemas.microsoft.com/office/drawing/2010/main" val="0"/>
+                        </a:ext>
+                      </a:extLst>
+                    </a:blip>
+                    <a:stretch>
+                      <a:fillRect/>
+                    </a:stretch>
+                  </pic:blipFill>
+                  <pic:spPr>
+                    <a:xfrm>
+                      <a:off x="0" y="0"/>
+                      <a:ext cx="2925445" cy="8654000"/>
+                    </a:xfrm>
+                    <a:prstGeom prst="rect">
+                      <a:avLst/>
+                    </a:prstGeom>
+                  </pic:spPr>
+                </pic:pic>
+              </a:graphicData>
+            </a:graphic>
+            <wp14:sizeRelH relativeFrom="page">
+              <wp14:pctWidth>0</wp14:pctWidth>
+            </wp14:sizeRelH>
+            <wp14:sizeRelV relativeFrom="page">
+              <wp14:pctHeight>0</wp14:pctHeight>
+            </wp14:sizeRelV>
+          </wp:anchor>
+        </w:drawing>
+      </w:r>
+      <w:r>
+        <w:rPr>
+          <w:noProof/>
+        </w:rPr>
+        <w:t>ERD (Database)</w:t>
+      </w:r>
+    </w:p>
+    <w:p>
+      <w:pPr>
+        <w:rPr>
+          <w:noProof/>
+        </w:rPr>
+      </w:pPr>
+      <w:r>
+        <w:rPr>
+          <w:noProof/>
+        </w:rPr>
+        <w:br w:type="page"/>
+      </w:r>
+    </w:p>
+    <w:p>
+      <w:pPr>
+        <w:rPr>
+          <w:noProof/>
+        </w:rPr>
+      </w:pPr>
+      <w:r>
+        <w:rPr>
+          <w:noProof/>
+        </w:rPr>
+        <w:lastRenderedPageBreak/>
+        <w:t>Slot Machine (Sketch)</w:t>
+      </w:r>
+    </w:p>
+    <w:p>
+      <w:pPr>
+        <w:rPr>
+          <w:rFonts w:asciiTheme="majorHAnsi" w:eastAsiaTheme="majorEastAsia" w:hAnsiTheme="majorHAnsi" w:cstheme="majorBidi"/>
+          <w:color w:val="2F5496" w:themeColor="accent1" w:themeShade="BF"/>
+          <w:sz w:val="32"/>
+          <w:szCs w:val="32"/>
+        </w:rPr>
+      </w:pPr>
+      <w:r>
+        <w:rPr>
+          <w:noProof/>
+        </w:rPr>
+        <w:drawing>
+          <wp:inline distT="0" distB="0" distL="0" distR="0" wp14:anchorId="1AC94EF3" wp14:editId="5FA4788C">
+            <wp:extent cx="5760720" cy="7680960"/>
+            <wp:effectExtent l="0" t="0" r="0" b="0"/>
+            <wp:docPr id="1161999143" name="Picture 17" descr="A screen shot of a game&#10;&#10;Description automatically generated"/>
+            <wp:cNvGraphicFramePr>
+              <a:graphicFrameLocks xmlns:a="http://schemas.openxmlformats.org/drawingml/2006/main" noChangeAspect="1"/>
+            </wp:cNvGraphicFramePr>
+            <a:graphic xmlns:a="http://schemas.openxmlformats.org/drawingml/2006/main">
+              <a:graphicData uri="http://schemas.openxmlformats.org/drawingml/2006/picture">
+                <pic:pic xmlns:pic="http://schemas.openxmlformats.org/drawingml/2006/picture">
+                  <pic:nvPicPr>
+                    <pic:cNvPr id="1161999143" name="Picture 17" descr="A screen shot of a game&#10;&#10;Description automatically generated"/>
+                    <pic:cNvPicPr/>
+                  </pic:nvPicPr>
+                  <pic:blipFill>
+                    <a:blip r:embed="rId20" cstate="print">
+                      <a:extLst>
+                        <a:ext uri="{28A0092B-C50C-407E-A947-70E740481C1C}">
+                          <a14:useLocalDpi xmlns:a14="http://schemas.microsoft.com/office/drawing/2010/main" val="0"/>
+                        </a:ext>
+                      </a:extLst>
+                    </a:blip>
+                    <a:stretch>
+                      <a:fillRect/>
+                    </a:stretch>
+                  </pic:blipFill>
+                  <pic:spPr>
+                    <a:xfrm>
+                      <a:off x="0" y="0"/>
+                      <a:ext cx="5760720" cy="7680960"/>
+                    </a:xfrm>
+                    <a:prstGeom prst="rect">
+                      <a:avLst/>
+                    </a:prstGeom>
+                  </pic:spPr>
+                </pic:pic>
+              </a:graphicData>
+            </a:graphic>
+          </wp:inline>
+        </w:drawing>
+      </w:r>
+      <w:r>
+        <w:br w:type="page"/>
+      </w:r>
     </w:p>
     <w:p>
       <w:pPr>
@@ -1166,6 +1483,7 @@
         </w:rPr>
       </w:pPr>
       <w:r>
+        <w:lastRenderedPageBreak/>
         <w:t>Onderbouwing</w:t>
       </w:r>
     </w:p>
@@ -1330,10 +1648,10 @@
       </w:pPr>
     </w:p>
     <w:sectPr>
-      <w:headerReference w:type="default" r:id="rId11"/>
-      <w:footerReference w:type="even" r:id="rId12"/>
-      <w:footerReference w:type="default" r:id="rId13"/>
-      <w:footerReference w:type="first" r:id="rId14"/>
+      <w:headerReference w:type="default" r:id="rId21"/>
+      <w:footerReference w:type="even" r:id="rId22"/>
+      <w:footerReference w:type="default" r:id="rId23"/>
+      <w:footerReference w:type="first" r:id="rId24"/>
       <w:pgSz w:w="11906" w:h="16838"/>
       <w:pgMar w:top="1417" w:right="1417" w:bottom="1417" w:left="1417" w:header="708" w:footer="708" w:gutter="0"/>
       <w:cols w:space="708"/>
@@ -1710,7 +2028,6 @@
         <w:showingPlcHdr/>
         <w:text/>
       </w:sdtPr>
-      <w:sdtEndPr/>
       <w:sdtContent>
         <w:r>
           <w:rPr>
@@ -1760,7 +2077,6 @@
           <w:docPartUnique/>
         </w:docPartObj>
       </w:sdtPr>
-      <w:sdtEndPr/>
       <w:sdtContent>
         <w:r>
           <w:rPr>
@@ -3533,6 +3849,18 @@
       <w:contextualSpacing/>
     </w:pPr>
   </w:style>
+  <w:style w:type="character" w:styleId="UnresolvedMention">
+    <w:name w:val="Unresolved Mention"/>
+    <w:basedOn w:val="DefaultParagraphFont"/>
+    <w:uiPriority w:val="99"/>
+    <w:semiHidden/>
+    <w:unhideWhenUsed/>
+    <w:rsid w:val="00CB70A6"/>
+    <w:rPr>
+      <w:color w:val="605E5C"/>
+      <w:shd w:val="clear" w:color="auto" w:fill="E1DFDD"/>
+    </w:rPr>
+  </w:style>
 </w:styles>
 </file>
 
@@ -3808,8 +4136,10 @@
   <w:rsids>
     <w:rsidRoot w:val="00400A36"/>
     <w:rsid w:val="00400A36"/>
+    <w:rsid w:val="0072483A"/>
     <w:rsid w:val="007B5E6C"/>
     <w:rsid w:val="00CA5EAF"/>
+    <w:rsid w:val="00F22F30"/>
   </w:rsids>
   <m:mathPr>
     <m:mathFont m:val="Cambria Math"/>
@@ -4556,36 +4886,6 @@
 </file>
 
 <file path=customXml/item1.xml><?xml version="1.0" encoding="utf-8"?>
-<b:Sources xmlns:b="http://schemas.openxmlformats.org/officeDocument/2006/bibliography" xmlns="http://schemas.openxmlformats.org/officeDocument/2006/bibliography" SelectedStyle="\APASixthEditionOfficeOnline.xsl" StyleName="APA" Version="6"/>
-</file>
-
-<file path=customXml/item2.xml><?xml version="1.0" encoding="utf-8"?>
-<?mso-contentType ?>
-<FormTemplates xmlns="http://schemas.microsoft.com/sharepoint/v3/contenttype/forms">
-  <Display>DocumentLibraryForm</Display>
-  <Edit>DocumentLibraryForm</Edit>
-  <New>DocumentLibraryForm</New>
-</FormTemplates>
-</file>
-
-<file path=customXml/item3.xml><?xml version="1.0" encoding="utf-8"?>
-<p:properties xmlns:p="http://schemas.microsoft.com/office/2006/metadata/properties" xmlns:xsi="http://www.w3.org/2001/XMLSchema-instance" xmlns:pc="http://schemas.microsoft.com/office/infopath/2007/PartnerControls">
-  <documentManagement>
-    <jeb5123c558143d5ab1e1526e87a8da0 xmlns="b7e4e9fd-5e36-4299-889f-f6136aff670e">
-      <Terms xmlns="http://schemas.microsoft.com/office/infopath/2007/PartnerControls"/>
-    </jeb5123c558143d5ab1e1526e87a8da0>
-    <_ip_UnifiedCompliancePolicyUIAction xmlns="http://schemas.microsoft.com/sharepoint/v3" xsi:nil="true"/>
-    <lcf76f155ced4ddcb4097134ff3c332f xmlns="b7e4e9fd-5e36-4299-889f-f6136aff670e">
-      <Terms xmlns="http://schemas.microsoft.com/office/infopath/2007/PartnerControls"/>
-    </lcf76f155ced4ddcb4097134ff3c332f>
-    <_ip_UnifiedCompliancePolicyProperties xmlns="http://schemas.microsoft.com/sharepoint/v3" xsi:nil="true"/>
-    <Cohort xmlns="b7e4e9fd-5e36-4299-889f-f6136aff670e" xsi:nil="true"/>
-    <TaxCatchAll xmlns="fbafb59e-d651-4668-8e65-f7f85ceca18b" xsi:nil="true"/>
-  </documentManagement>
-</p:properties>
-</file>
-
-<file path=customXml/item4.xml><?xml version="1.0" encoding="utf-8"?>
 <ct:contentTypeSchema xmlns:ct="http://schemas.microsoft.com/office/2006/metadata/contentType" xmlns:ma="http://schemas.microsoft.com/office/2006/metadata/properties/metaAttributes" ct:_="" ma:_="" ma:contentTypeName="Document" ma:contentTypeID="0x0101000C5151218AB56640BDBA68249A073511" ma:contentTypeVersion="32" ma:contentTypeDescription="Een nieuw document maken." ma:contentTypeScope="" ma:versionID="7e9fb552f0d596c71ebc189192e78dd5">
   <xsd:schema xmlns:xsd="http://www.w3.org/2001/XMLSchema" xmlns:xs="http://www.w3.org/2001/XMLSchema" xmlns:p="http://schemas.microsoft.com/office/2006/metadata/properties" xmlns:ns1="http://schemas.microsoft.com/sharepoint/v3" xmlns:ns2="b7e4e9fd-5e36-4299-889f-f6136aff670e" xmlns:ns3="fbafb59e-d651-4668-8e65-f7f85ceca18b" targetNamespace="http://schemas.microsoft.com/office/2006/metadata/properties" ma:root="true" ma:fieldsID="a35d9140d11b55c908d15b80a7e8ea7b" ns1:_="" ns2:_="" ns3:_="">
     <xsd:import namespace="http://schemas.microsoft.com/sharepoint/v3"/>
@@ -4886,41 +5186,37 @@
 </ct:contentTypeSchema>
 </file>
 
-<file path=customXml/itemProps1.xml><?xml version="1.0" encoding="utf-8"?>
-<ds:datastoreItem xmlns:ds="http://schemas.openxmlformats.org/officeDocument/2006/customXml" ds:itemID="{48056966-AB3F-4EC4-B068-F77E4D804D46}">
-  <ds:schemaRefs>
-    <ds:schemaRef ds:uri="http://schemas.openxmlformats.org/officeDocument/2006/bibliography"/>
-  </ds:schemaRefs>
-</ds:datastoreItem>
+<file path=customXml/item2.xml><?xml version="1.0" encoding="utf-8"?>
+<p:properties xmlns:p="http://schemas.microsoft.com/office/2006/metadata/properties" xmlns:xsi="http://www.w3.org/2001/XMLSchema-instance" xmlns:pc="http://schemas.microsoft.com/office/infopath/2007/PartnerControls">
+  <documentManagement>
+    <jeb5123c558143d5ab1e1526e87a8da0 xmlns="b7e4e9fd-5e36-4299-889f-f6136aff670e">
+      <Terms xmlns="http://schemas.microsoft.com/office/infopath/2007/PartnerControls"/>
+    </jeb5123c558143d5ab1e1526e87a8da0>
+    <_ip_UnifiedCompliancePolicyUIAction xmlns="http://schemas.microsoft.com/sharepoint/v3" xsi:nil="true"/>
+    <lcf76f155ced4ddcb4097134ff3c332f xmlns="b7e4e9fd-5e36-4299-889f-f6136aff670e">
+      <Terms xmlns="http://schemas.microsoft.com/office/infopath/2007/PartnerControls"/>
+    </lcf76f155ced4ddcb4097134ff3c332f>
+    <_ip_UnifiedCompliancePolicyProperties xmlns="http://schemas.microsoft.com/sharepoint/v3" xsi:nil="true"/>
+    <Cohort xmlns="b7e4e9fd-5e36-4299-889f-f6136aff670e" xsi:nil="true"/>
+    <TaxCatchAll xmlns="fbafb59e-d651-4668-8e65-f7f85ceca18b" xsi:nil="true"/>
+  </documentManagement>
+</p:properties>
 </file>
 
-<file path=customXml/itemProps2.xml><?xml version="1.0" encoding="utf-8"?>
-<ds:datastoreItem xmlns:ds="http://schemas.openxmlformats.org/officeDocument/2006/customXml" ds:itemID="{0A40A84B-351E-4840-98F4-E589742AB4BD}">
-  <ds:schemaRefs>
-    <ds:schemaRef ds:uri="http://schemas.microsoft.com/sharepoint/v3/contenttype/forms"/>
-  </ds:schemaRefs>
-</ds:datastoreItem>
+<file path=customXml/item3.xml><?xml version="1.0" encoding="utf-8"?>
+<?mso-contentType ?>
+<FormTemplates xmlns="http://schemas.microsoft.com/sharepoint/v3/contenttype/forms">
+  <Display>DocumentLibraryForm</Display>
+  <Edit>DocumentLibraryForm</Edit>
+  <New>DocumentLibraryForm</New>
+</FormTemplates>
 </file>
 
-<file path=customXml/itemProps3.xml><?xml version="1.0" encoding="utf-8"?>
-<ds:datastoreItem xmlns:ds="http://schemas.openxmlformats.org/officeDocument/2006/customXml" ds:itemID="{7F26A801-F9B6-4CC3-B424-63B0B431BCCF}">
-  <ds:schemaRefs>
-    <ds:schemaRef ds:uri="b7e4e9fd-5e36-4299-889f-f6136aff670e"/>
-    <ds:schemaRef ds:uri="http://schemas.microsoft.com/office/2006/documentManagement/types"/>
-    <ds:schemaRef ds:uri="http://www.w3.org/XML/1998/namespace"/>
-    <ds:schemaRef ds:uri="fbafb59e-d651-4668-8e65-f7f85ceca18b"/>
-    <ds:schemaRef ds:uri="http://purl.org/dc/elements/1.1/"/>
-    <ds:schemaRef ds:uri="http://schemas.openxmlformats.org/package/2006/metadata/core-properties"/>
-    <ds:schemaRef ds:uri="http://purl.org/dc/dcmitype/"/>
-    <ds:schemaRef ds:uri="http://schemas.microsoft.com/office/infopath/2007/PartnerControls"/>
-    <ds:schemaRef ds:uri="http://schemas.microsoft.com/sharepoint/v3"/>
-    <ds:schemaRef ds:uri="http://schemas.microsoft.com/office/2006/metadata/properties"/>
-    <ds:schemaRef ds:uri="http://purl.org/dc/terms/"/>
-  </ds:schemaRefs>
-</ds:datastoreItem>
+<file path=customXml/item4.xml><?xml version="1.0" encoding="utf-8"?>
+<b:Sources xmlns:b="http://schemas.openxmlformats.org/officeDocument/2006/bibliography" xmlns="http://schemas.openxmlformats.org/officeDocument/2006/bibliography" SelectedStyle="\APASixthEditionOfficeOnline.xsl" StyleName="APA" Version="6"/>
 </file>
 
-<file path=customXml/itemProps4.xml><?xml version="1.0" encoding="utf-8"?>
+<file path=customXml/itemProps1.xml><?xml version="1.0" encoding="utf-8"?>
 <ds:datastoreItem xmlns:ds="http://schemas.openxmlformats.org/officeDocument/2006/customXml" ds:itemID="{AC3D0A4A-8E55-441B-8CE9-964B007F82CE}">
   <ds:schemaRefs>
     <ds:schemaRef ds:uri="http://schemas.microsoft.com/office/2006/metadata/contentType"/>
@@ -4938,4 +5234,32 @@
     <ds:schemaRef ds:uri="http://schemas.microsoft.com/internal/obd"/>
   </ds:schemaRefs>
 </ds:datastoreItem>
+</file>
+
+<file path=customXml/itemProps2.xml><?xml version="1.0" encoding="utf-8"?>
+<ds:datastoreItem xmlns:ds="http://schemas.openxmlformats.org/officeDocument/2006/customXml" ds:itemID="{7F26A801-F9B6-4CC3-B424-63B0B431BCCF}">
+  <ds:schemaRefs>
+    <ds:schemaRef ds:uri="http://schemas.microsoft.com/office/2006/metadata/properties"/>
+    <ds:schemaRef ds:uri="http://schemas.microsoft.com/office/infopath/2007/PartnerControls"/>
+    <ds:schemaRef ds:uri="b7e4e9fd-5e36-4299-889f-f6136aff670e"/>
+    <ds:schemaRef ds:uri="http://schemas.microsoft.com/sharepoint/v3"/>
+    <ds:schemaRef ds:uri="fbafb59e-d651-4668-8e65-f7f85ceca18b"/>
+  </ds:schemaRefs>
+</ds:datastoreItem>
+</file>
+
+<file path=customXml/itemProps3.xml><?xml version="1.0" encoding="utf-8"?>
+<ds:datastoreItem xmlns:ds="http://schemas.openxmlformats.org/officeDocument/2006/customXml" ds:itemID="{0A40A84B-351E-4840-98F4-E589742AB4BD}">
+  <ds:schemaRefs>
+    <ds:schemaRef ds:uri="http://schemas.microsoft.com/sharepoint/v3/contenttype/forms"/>
+  </ds:schemaRefs>
+</ds:datastoreItem>
+</file>
+
+<file path=customXml/itemProps4.xml><?xml version="1.0" encoding="utf-8"?>
+<ds:datastoreItem xmlns:ds="http://schemas.openxmlformats.org/officeDocument/2006/customXml" ds:itemID="{48056966-AB3F-4EC4-B068-F77E4D804D46}">
+  <ds:schemaRefs>
+    <ds:schemaRef ds:uri="http://schemas.openxmlformats.org/officeDocument/2006/bibliography"/>
+  </ds:schemaRefs>
+</ds:datastoreItem>
 </file>
</xml_diff>

<commit_message>
Update PeO, StrokenPlanning, Logbook
</commit_message>
<xml_diff>
--- a/proftaak/documentatie/60006_Rico_ExPVB25604_Planning_en_Ontwerp_Pog1.docx
+++ b/proftaak/documentatie/60006_Rico_ExPVB25604_Planning_en_Ontwerp_Pog1.docx
@@ -13,16 +13,8 @@
         <w:rPr>
           <w:lang w:val="en-GB"/>
         </w:rPr>
-        <w:t xml:space="preserve">Planning &amp; </w:t>
+        <w:t>Planning &amp; Ontwerp</w:t>
       </w:r>
-      <w:proofErr w:type="spellStart"/>
-      <w:r>
-        <w:rPr>
-          <w:lang w:val="en-GB"/>
-        </w:rPr>
-        <w:t>Ontwerp</w:t>
-      </w:r>
-      <w:proofErr w:type="spellEnd"/>
     </w:p>
     <w:sdt>
       <w:sdtPr>
@@ -1327,7 +1319,7 @@
         </w:rPr>
         <w:lastRenderedPageBreak/>
         <w:drawing>
-          <wp:anchor distT="0" distB="0" distL="114300" distR="114300" simplePos="0" relativeHeight="251658240" behindDoc="1" locked="0" layoutInCell="1" allowOverlap="1" wp14:anchorId="1E490B3E" wp14:editId="43B17A1C">
+          <wp:anchor distT="0" distB="0" distL="114300" distR="114300" simplePos="0" relativeHeight="251658240" behindDoc="1" locked="0" layoutInCell="1" allowOverlap="1" wp14:anchorId="1E490B3E" wp14:editId="3345B6F0">
             <wp:simplePos x="0" y="0"/>
             <wp:positionH relativeFrom="margin">
               <wp:posOffset>1089328</wp:posOffset>
@@ -1490,38 +1482,14 @@
     <w:p>
       <w:pPr>
         <w:rPr>
-          <w:i/>
+          <w:iCs/>
         </w:rPr>
       </w:pPr>
       <w:r>
         <w:rPr>
-          <w:i/>
+          <w:iCs/>
         </w:rPr>
-        <w:t xml:space="preserve">Licht de ontwerpen toe in relatie met de eisen en wensen. Denk hierbij aan een relatie met </w:t>
-      </w:r>
-      <w:r>
-        <w:rPr>
-          <w:i/>
-        </w:rPr>
-        <w:t xml:space="preserve">bijvoorbeeld </w:t>
-      </w:r>
-      <w:r>
-        <w:rPr>
-          <w:i/>
-        </w:rPr>
-        <w:t>ethiek, privacy en security</w:t>
-      </w:r>
-      <w:r>
-        <w:rPr>
-          <w:i/>
-        </w:rPr>
-        <w:t>, AVG</w:t>
-      </w:r>
-      <w:r>
-        <w:rPr>
-          <w:i/>
-        </w:rPr>
-        <w:t>.</w:t>
+        <w:t>We maken gebruik van accounts in verband met beveiliging van persoonlijke data. Ook om de gewonnen credits te bewaren en op te slaan. Op de slot machine zal je niet in hoeven te loggen want je download de data wanneer je de game downloadt op de website. De database heeft natuurlijk ook een inlogsysteem want alleen de admins moeten het kunnen bewerken.</w:t>
       </w:r>
     </w:p>
     <w:p>
@@ -4136,8 +4104,10 @@
   <w:rsids>
     <w:rsidRoot w:val="00400A36"/>
     <w:rsid w:val="00400A36"/>
+    <w:rsid w:val="005A478D"/>
     <w:rsid w:val="0072483A"/>
     <w:rsid w:val="007B5E6C"/>
+    <w:rsid w:val="007D12FA"/>
     <w:rsid w:val="00CA5EAF"/>
     <w:rsid w:val="00F22F30"/>
   </w:rsids>
@@ -5187,6 +5157,19 @@
 </file>
 
 <file path=customXml/item2.xml><?xml version="1.0" encoding="utf-8"?>
+<b:Sources xmlns:b="http://schemas.openxmlformats.org/officeDocument/2006/bibliography" xmlns="http://schemas.openxmlformats.org/officeDocument/2006/bibliography" SelectedStyle="\APASixthEditionOfficeOnline.xsl" StyleName="APA" Version="6"/>
+</file>
+
+<file path=customXml/item3.xml><?xml version="1.0" encoding="utf-8"?>
+<?mso-contentType ?>
+<FormTemplates xmlns="http://schemas.microsoft.com/sharepoint/v3/contenttype/forms">
+  <Display>DocumentLibraryForm</Display>
+  <Edit>DocumentLibraryForm</Edit>
+  <New>DocumentLibraryForm</New>
+</FormTemplates>
+</file>
+
+<file path=customXml/item4.xml><?xml version="1.0" encoding="utf-8"?>
 <p:properties xmlns:p="http://schemas.microsoft.com/office/2006/metadata/properties" xmlns:xsi="http://www.w3.org/2001/XMLSchema-instance" xmlns:pc="http://schemas.microsoft.com/office/infopath/2007/PartnerControls">
   <documentManagement>
     <jeb5123c558143d5ab1e1526e87a8da0 xmlns="b7e4e9fd-5e36-4299-889f-f6136aff670e">
@@ -5201,19 +5184,6 @@
     <TaxCatchAll xmlns="fbafb59e-d651-4668-8e65-f7f85ceca18b" xsi:nil="true"/>
   </documentManagement>
 </p:properties>
-</file>
-
-<file path=customXml/item3.xml><?xml version="1.0" encoding="utf-8"?>
-<?mso-contentType ?>
-<FormTemplates xmlns="http://schemas.microsoft.com/sharepoint/v3/contenttype/forms">
-  <Display>DocumentLibraryForm</Display>
-  <Edit>DocumentLibraryForm</Edit>
-  <New>DocumentLibraryForm</New>
-</FormTemplates>
-</file>
-
-<file path=customXml/item4.xml><?xml version="1.0" encoding="utf-8"?>
-<b:Sources xmlns:b="http://schemas.openxmlformats.org/officeDocument/2006/bibliography" xmlns="http://schemas.openxmlformats.org/officeDocument/2006/bibliography" SelectedStyle="\APASixthEditionOfficeOnline.xsl" StyleName="APA" Version="6"/>
 </file>
 
 <file path=customXml/itemProps1.xml><?xml version="1.0" encoding="utf-8"?>
@@ -5237,13 +5207,9 @@
 </file>
 
 <file path=customXml/itemProps2.xml><?xml version="1.0" encoding="utf-8"?>
-<ds:datastoreItem xmlns:ds="http://schemas.openxmlformats.org/officeDocument/2006/customXml" ds:itemID="{7F26A801-F9B6-4CC3-B424-63B0B431BCCF}">
+<ds:datastoreItem xmlns:ds="http://schemas.openxmlformats.org/officeDocument/2006/customXml" ds:itemID="{48056966-AB3F-4EC4-B068-F77E4D804D46}">
   <ds:schemaRefs>
-    <ds:schemaRef ds:uri="http://schemas.microsoft.com/office/2006/metadata/properties"/>
-    <ds:schemaRef ds:uri="http://schemas.microsoft.com/office/infopath/2007/PartnerControls"/>
-    <ds:schemaRef ds:uri="b7e4e9fd-5e36-4299-889f-f6136aff670e"/>
-    <ds:schemaRef ds:uri="http://schemas.microsoft.com/sharepoint/v3"/>
-    <ds:schemaRef ds:uri="fbafb59e-d651-4668-8e65-f7f85ceca18b"/>
+    <ds:schemaRef ds:uri="http://schemas.openxmlformats.org/officeDocument/2006/bibliography"/>
   </ds:schemaRefs>
 </ds:datastoreItem>
 </file>
@@ -5257,9 +5223,13 @@
 </file>
 
 <file path=customXml/itemProps4.xml><?xml version="1.0" encoding="utf-8"?>
-<ds:datastoreItem xmlns:ds="http://schemas.openxmlformats.org/officeDocument/2006/customXml" ds:itemID="{48056966-AB3F-4EC4-B068-F77E4D804D46}">
+<ds:datastoreItem xmlns:ds="http://schemas.openxmlformats.org/officeDocument/2006/customXml" ds:itemID="{7F26A801-F9B6-4CC3-B424-63B0B431BCCF}">
   <ds:schemaRefs>
-    <ds:schemaRef ds:uri="http://schemas.openxmlformats.org/officeDocument/2006/bibliography"/>
+    <ds:schemaRef ds:uri="http://schemas.microsoft.com/office/2006/metadata/properties"/>
+    <ds:schemaRef ds:uri="http://schemas.microsoft.com/office/infopath/2007/PartnerControls"/>
+    <ds:schemaRef ds:uri="b7e4e9fd-5e36-4299-889f-f6136aff670e"/>
+    <ds:schemaRef ds:uri="http://schemas.microsoft.com/sharepoint/v3"/>
+    <ds:schemaRef ds:uri="fbafb59e-d651-4668-8e65-f7f85ceca18b"/>
   </ds:schemaRefs>
 </ds:datastoreItem>
 </file>
</xml_diff>